<commit_message>
deem uma lida neste artigo
JfreeChart & iReport – Parte I
http://www.devmedia.com.br/articles/viewcomp.asp?comp=3163
</commit_message>
<xml_diff>
--- a/Documentação/Arquivos para a documentação escrita/Referencias Bibliográficas.docx
+++ b/Documentação/Arquivos para a documentação escrita/Referencias Bibliográficas.docx
@@ -383,6 +383,86 @@
           <w:b/>
         </w:rPr>
       </w:pPr>
+    </w:p>
+    <w:p>
+      <w:pPr>
+        <w:spacing w:after="0" w:line="240" w:lineRule="auto"/>
+        <w:rPr>
+          <w:b/>
+        </w:rPr>
+      </w:pPr>
+      <w:proofErr w:type="spellStart"/>
+      <w:r>
+        <w:rPr>
+          <w:rFonts w:ascii="Verdana" w:hAnsi="Verdana"/>
+          <w:b/>
+          <w:bCs/>
+          <w:sz w:val="28"/>
+          <w:szCs w:val="28"/>
+        </w:rPr>
+        <w:t>JfreeChart</w:t>
+      </w:r>
+      <w:proofErr w:type="spellEnd"/>
+      <w:r>
+        <w:rPr>
+          <w:rFonts w:ascii="Verdana" w:hAnsi="Verdana"/>
+          <w:b/>
+          <w:bCs/>
+          <w:sz w:val="28"/>
+          <w:szCs w:val="28"/>
+        </w:rPr>
+        <w:t xml:space="preserve"> &amp; </w:t>
+      </w:r>
+      <w:proofErr w:type="spellStart"/>
+      <w:r>
+        <w:rPr>
+          <w:rFonts w:ascii="Verdana" w:hAnsi="Verdana"/>
+          <w:b/>
+          <w:bCs/>
+          <w:sz w:val="28"/>
+          <w:szCs w:val="28"/>
+        </w:rPr>
+        <w:t>iReport</w:t>
+      </w:r>
+      <w:proofErr w:type="spellEnd"/>
+      <w:r>
+        <w:rPr>
+          <w:rFonts w:ascii="Verdana" w:hAnsi="Verdana"/>
+          <w:b/>
+          <w:bCs/>
+          <w:sz w:val="28"/>
+          <w:szCs w:val="28"/>
+        </w:rPr>
+        <w:t xml:space="preserve"> – Parte I</w:t>
+      </w:r>
+    </w:p>
+    <w:p>
+      <w:pPr>
+        <w:spacing w:after="0" w:line="240" w:lineRule="auto"/>
+        <w:rPr>
+          <w:b/>
+        </w:rPr>
+      </w:pPr>
+      <w:r>
+        <w:rPr>
+          <w:b/>
+        </w:rPr>
+        <w:t>http://www.devmedia.com.br/articles/viewcomp.asp?</w:t>
+      </w:r>
+      <w:proofErr w:type="gramStart"/>
+      <w:r>
+        <w:rPr>
+          <w:b/>
+        </w:rPr>
+        <w:t>comp</w:t>
+      </w:r>
+      <w:proofErr w:type="gramEnd"/>
+      <w:r>
+        <w:rPr>
+          <w:b/>
+        </w:rPr>
+        <w:t>=3163</w:t>
+      </w:r>
     </w:p>
     <w:sectPr>
       <w:pgSz w:w="11906" w:h="16838"/>

</xml_diff>